<commit_message>
GDD + Prototype documents
</commit_message>
<xml_diff>
--- a/Design Documents/Layer Up GDD.docx
+++ b/Design Documents/Layer Up GDD.docx
@@ -216,9 +216,23 @@
     </w:p>
     <w:p>
       <w:pPr>
+        <w:rPr>
+          <w:rFonts w:asciiTheme="majorHAnsi" w:eastAsiaTheme="majorEastAsia" w:hAnsiTheme="majorHAnsi" w:cstheme="majorBidi"/>
+          <w:color w:val="2F5496" w:themeColor="accent1" w:themeShade="BF"/>
+          <w:sz w:val="32"/>
+          <w:szCs w:val="32"/>
+        </w:rPr>
+      </w:pPr>
+      <w:r>
+        <w:br w:type="page"/>
+      </w:r>
+    </w:p>
+    <w:p>
+      <w:pPr>
         <w:pStyle w:val="Heading2"/>
       </w:pPr>
       <w:r>
+        <w:lastRenderedPageBreak/>
         <w:t>Art Style:</w:t>
       </w:r>
     </w:p>
@@ -240,7 +254,9 @@
     </w:p>
     <w:p>
       <w:r>
-        <w:lastRenderedPageBreak/>
+        <w:rPr>
+          <w:noProof/>
+        </w:rPr>
         <w:drawing>
           <wp:inline distT="0" distB="0" distL="0" distR="0" wp14:anchorId="0A74D03A" wp14:editId="02890D71">
             <wp:extent cx="2546856" cy="1402945"/>
@@ -353,9 +369,23 @@
     </w:p>
     <w:p>
       <w:pPr>
+        <w:rPr>
+          <w:rFonts w:asciiTheme="majorHAnsi" w:eastAsiaTheme="majorEastAsia" w:hAnsiTheme="majorHAnsi" w:cstheme="majorBidi"/>
+          <w:color w:val="2F5496" w:themeColor="accent1" w:themeShade="BF"/>
+          <w:sz w:val="32"/>
+          <w:szCs w:val="32"/>
+        </w:rPr>
+      </w:pPr>
+      <w:r>
+        <w:br w:type="page"/>
+      </w:r>
+    </w:p>
+    <w:p>
+      <w:pPr>
         <w:pStyle w:val="Heading2"/>
       </w:pPr>
       <w:r>
+        <w:lastRenderedPageBreak/>
         <w:t>Implementation</w:t>
       </w:r>
     </w:p>
@@ -385,7 +415,6 @@
     </w:p>
     <w:p>
       <w:r>
-        <w:lastRenderedPageBreak/>
         <w:t>Player Sound Effects – Built in in asset.</w:t>
       </w:r>
     </w:p>
@@ -516,9 +545,23 @@
     </w:p>
     <w:p>
       <w:pPr>
+        <w:rPr>
+          <w:rFonts w:asciiTheme="majorHAnsi" w:eastAsiaTheme="majorEastAsia" w:hAnsiTheme="majorHAnsi" w:cstheme="majorBidi"/>
+          <w:color w:val="2F5496" w:themeColor="accent1" w:themeShade="BF"/>
+          <w:sz w:val="32"/>
+          <w:szCs w:val="32"/>
+        </w:rPr>
+      </w:pPr>
+      <w:r>
+        <w:br w:type="page"/>
+      </w:r>
+    </w:p>
+    <w:p>
+      <w:pPr>
         <w:pStyle w:val="Heading2"/>
       </w:pPr>
       <w:r>
+        <w:lastRenderedPageBreak/>
         <w:t>Challenges</w:t>
       </w:r>
     </w:p>
@@ -656,7 +699,29 @@
         <w:t>This will be a fun game as platforming in general is fun and the concept allows the player to visibly see his progress.</w:t>
       </w:r>
     </w:p>
-    <w:p/>
+    <w:p>
+      <w:pPr>
+        <w:pStyle w:val="Heading2"/>
+      </w:pPr>
+      <w:r>
+        <w:t>Target Audience</w:t>
+      </w:r>
+    </w:p>
+    <w:p>
+      <w:r>
+        <w:t>Friends who have not much time to complete an iteration.</w:t>
+      </w:r>
+    </w:p>
+    <w:p>
+      <w:r>
+        <w:t>1 minute is the time a person often has free.</w:t>
+      </w:r>
+    </w:p>
+    <w:p>
+      <w:r>
+        <w:t>This will be casually played at a computer in a short amount of time.</w:t>
+      </w:r>
+    </w:p>
     <w:sectPr>
       <w:pgSz w:w="11906" w:h="16838"/>
       <w:pgMar w:top="1440" w:right="1440" w:bottom="1440" w:left="1440" w:header="708" w:footer="708" w:gutter="0"/>

</xml_diff>

<commit_message>
GDD and Asset List Update
Updated both to include other categories forgotten and write the game is to be a windowed game.
</commit_message>
<xml_diff>
--- a/Design Documents/Layer Up GDD.docx
+++ b/Design Documents/Layer Up GDD.docx
@@ -1,6 +1,6 @@
 
 <file path=word/document.xml><?xml version="1.0" encoding="utf-8"?>
-<w:document xmlns:wpc="http://schemas.microsoft.com/office/word/2010/wordprocessingCanvas" xmlns:cx="http://schemas.microsoft.com/office/drawing/2014/chartex" xmlns:cx1="http://schemas.microsoft.com/office/drawing/2015/9/8/chartex" xmlns:cx2="http://schemas.microsoft.com/office/drawing/2015/10/21/chartex" xmlns:cx3="http://schemas.microsoft.com/office/drawing/2016/5/9/chartex" xmlns:cx4="http://schemas.microsoft.com/office/drawing/2016/5/10/chartex" xmlns:cx5="http://schemas.microsoft.com/office/drawing/2016/5/11/chartex" xmlns:cx6="http://schemas.microsoft.com/office/drawing/2016/5/12/chartex" xmlns:cx7="http://schemas.microsoft.com/office/drawing/2016/5/13/chartex" xmlns:cx8="http://schemas.microsoft.com/office/drawing/2016/5/14/chartex" xmlns:mc="http://schemas.openxmlformats.org/markup-compatibility/2006" xmlns:aink="http://schemas.microsoft.com/office/drawing/2016/ink" xmlns:am3d="http://schemas.microsoft.com/office/drawing/2017/model3d" xmlns:o="urn:schemas-microsoft-com:office:office" xmlns:r="http://schemas.openxmlformats.org/officeDocument/2006/relationships" xmlns:m="http://schemas.openxmlformats.org/officeDocument/2006/math" xmlns:v="urn:schemas-microsoft-com:vml" xmlns:wp14="http://schemas.microsoft.com/office/word/2010/wordprocessingDrawing" xmlns:wp="http://schemas.openxmlformats.org/drawingml/2006/wordprocessingDrawing" xmlns:w10="urn:schemas-microsoft-com:office:word" xmlns:w="http://schemas.openxmlformats.org/wordprocessingml/2006/main" xmlns:w14="http://schemas.microsoft.com/office/word/2010/wordml" xmlns:w15="http://schemas.microsoft.com/office/word/2012/wordml" xmlns:w16cex="http://schemas.microsoft.com/office/word/2018/wordml/cex" xmlns:w16cid="http://schemas.microsoft.com/office/word/2016/wordml/cid" xmlns:w16="http://schemas.microsoft.com/office/word/2018/wordml" xmlns:w16sdtdh="http://schemas.microsoft.com/office/word/2020/wordml/sdtdatahash" xmlns:w16se="http://schemas.microsoft.com/office/word/2015/wordml/symex" xmlns:wpg="http://schemas.microsoft.com/office/word/2010/wordprocessingGroup" xmlns:wpi="http://schemas.microsoft.com/office/word/2010/wordprocessingInk" xmlns:wne="http://schemas.microsoft.com/office/word/2006/wordml" xmlns:wps="http://schemas.microsoft.com/office/word/2010/wordprocessingShape" mc:Ignorable="w14 w15 w16se w16cid w16 w16cex w16sdtdh wp14">
+<w:document xmlns:wpc="http://schemas.microsoft.com/office/word/2010/wordprocessingCanvas" xmlns:cx="http://schemas.microsoft.com/office/drawing/2014/chartex" xmlns:cx1="http://schemas.microsoft.com/office/drawing/2015/9/8/chartex" xmlns:cx2="http://schemas.microsoft.com/office/drawing/2015/10/21/chartex" xmlns:cx3="http://schemas.microsoft.com/office/drawing/2016/5/9/chartex" xmlns:cx4="http://schemas.microsoft.com/office/drawing/2016/5/10/chartex" xmlns:cx5="http://schemas.microsoft.com/office/drawing/2016/5/11/chartex" xmlns:cx6="http://schemas.microsoft.com/office/drawing/2016/5/12/chartex" xmlns:cx7="http://schemas.microsoft.com/office/drawing/2016/5/13/chartex" xmlns:cx8="http://schemas.microsoft.com/office/drawing/2016/5/14/chartex" xmlns:mc="http://schemas.openxmlformats.org/markup-compatibility/2006" xmlns:aink="http://schemas.microsoft.com/office/drawing/2016/ink" xmlns:am3d="http://schemas.microsoft.com/office/drawing/2017/model3d" xmlns:o="urn:schemas-microsoft-com:office:office" xmlns:oel="http://schemas.microsoft.com/office/2019/extlst" xmlns:r="http://schemas.openxmlformats.org/officeDocument/2006/relationships" xmlns:m="http://schemas.openxmlformats.org/officeDocument/2006/math" xmlns:v="urn:schemas-microsoft-com:vml" xmlns:wp14="http://schemas.microsoft.com/office/word/2010/wordprocessingDrawing" xmlns:wp="http://schemas.openxmlformats.org/drawingml/2006/wordprocessingDrawing" xmlns:w10="urn:schemas-microsoft-com:office:word" xmlns:w="http://schemas.openxmlformats.org/wordprocessingml/2006/main" xmlns:w14="http://schemas.microsoft.com/office/word/2010/wordml" xmlns:w15="http://schemas.microsoft.com/office/word/2012/wordml" xmlns:w16cex="http://schemas.microsoft.com/office/word/2018/wordml/cex" xmlns:w16cid="http://schemas.microsoft.com/office/word/2016/wordml/cid" xmlns:w16="http://schemas.microsoft.com/office/word/2018/wordml" xmlns:w16sdtdh="http://schemas.microsoft.com/office/word/2020/wordml/sdtdatahash" xmlns:w16se="http://schemas.microsoft.com/office/word/2015/wordml/symex" xmlns:wpg="http://schemas.microsoft.com/office/word/2010/wordprocessingGroup" xmlns:wpi="http://schemas.microsoft.com/office/word/2010/wordprocessingInk" xmlns:wne="http://schemas.microsoft.com/office/word/2006/wordml" xmlns:wps="http://schemas.microsoft.com/office/word/2010/wordprocessingShape" mc:Ignorable="w14 w15 w16se w16cid w16 w16cex w16sdtdh wp14">
   <w:body>
     <w:p>
       <w:pPr>
@@ -59,6 +59,11 @@
     <w:p>
       <w:r>
         <w:t>Want to invoke fast paced speed running feeling.</w:t>
+      </w:r>
+    </w:p>
+    <w:p>
+      <w:r>
+        <w:t>This will be a Windowed Desktop Game.</w:t>
       </w:r>
     </w:p>
     <w:p>
@@ -733,7 +738,7 @@
 </file>
 
 <file path=word/numbering.xml><?xml version="1.0" encoding="utf-8"?>
-<w:numbering xmlns:wpc="http://schemas.microsoft.com/office/word/2010/wordprocessingCanvas" xmlns:cx="http://schemas.microsoft.com/office/drawing/2014/chartex" xmlns:cx1="http://schemas.microsoft.com/office/drawing/2015/9/8/chartex" xmlns:cx2="http://schemas.microsoft.com/office/drawing/2015/10/21/chartex" xmlns:cx3="http://schemas.microsoft.com/office/drawing/2016/5/9/chartex" xmlns:cx4="http://schemas.microsoft.com/office/drawing/2016/5/10/chartex" xmlns:cx5="http://schemas.microsoft.com/office/drawing/2016/5/11/chartex" xmlns:cx6="http://schemas.microsoft.com/office/drawing/2016/5/12/chartex" xmlns:cx7="http://schemas.microsoft.com/office/drawing/2016/5/13/chartex" xmlns:cx8="http://schemas.microsoft.com/office/drawing/2016/5/14/chartex" xmlns:mc="http://schemas.openxmlformats.org/markup-compatibility/2006" xmlns:aink="http://schemas.microsoft.com/office/drawing/2016/ink" xmlns:am3d="http://schemas.microsoft.com/office/drawing/2017/model3d" xmlns:o="urn:schemas-microsoft-com:office:office" xmlns:r="http://schemas.openxmlformats.org/officeDocument/2006/relationships" xmlns:m="http://schemas.openxmlformats.org/officeDocument/2006/math" xmlns:v="urn:schemas-microsoft-com:vml" xmlns:wp14="http://schemas.microsoft.com/office/word/2010/wordprocessingDrawing" xmlns:wp="http://schemas.openxmlformats.org/drawingml/2006/wordprocessingDrawing" xmlns:w10="urn:schemas-microsoft-com:office:word" xmlns:w="http://schemas.openxmlformats.org/wordprocessingml/2006/main" xmlns:w14="http://schemas.microsoft.com/office/word/2010/wordml" xmlns:w15="http://schemas.microsoft.com/office/word/2012/wordml" xmlns:w16cex="http://schemas.microsoft.com/office/word/2018/wordml/cex" xmlns:w16cid="http://schemas.microsoft.com/office/word/2016/wordml/cid" xmlns:w16="http://schemas.microsoft.com/office/word/2018/wordml" xmlns:w16sdtdh="http://schemas.microsoft.com/office/word/2020/wordml/sdtdatahash" xmlns:w16se="http://schemas.microsoft.com/office/word/2015/wordml/symex" xmlns:wpg="http://schemas.microsoft.com/office/word/2010/wordprocessingGroup" xmlns:wpi="http://schemas.microsoft.com/office/word/2010/wordprocessingInk" xmlns:wne="http://schemas.microsoft.com/office/word/2006/wordml" xmlns:wps="http://schemas.microsoft.com/office/word/2010/wordprocessingShape" mc:Ignorable="w14 w15 w16se w16cid w16 w16cex w16sdtdh wp14">
+<w:numbering xmlns:wpc="http://schemas.microsoft.com/office/word/2010/wordprocessingCanvas" xmlns:cx="http://schemas.microsoft.com/office/drawing/2014/chartex" xmlns:cx1="http://schemas.microsoft.com/office/drawing/2015/9/8/chartex" xmlns:cx2="http://schemas.microsoft.com/office/drawing/2015/10/21/chartex" xmlns:cx3="http://schemas.microsoft.com/office/drawing/2016/5/9/chartex" xmlns:cx4="http://schemas.microsoft.com/office/drawing/2016/5/10/chartex" xmlns:cx5="http://schemas.microsoft.com/office/drawing/2016/5/11/chartex" xmlns:cx6="http://schemas.microsoft.com/office/drawing/2016/5/12/chartex" xmlns:cx7="http://schemas.microsoft.com/office/drawing/2016/5/13/chartex" xmlns:cx8="http://schemas.microsoft.com/office/drawing/2016/5/14/chartex" xmlns:mc="http://schemas.openxmlformats.org/markup-compatibility/2006" xmlns:aink="http://schemas.microsoft.com/office/drawing/2016/ink" xmlns:am3d="http://schemas.microsoft.com/office/drawing/2017/model3d" xmlns:o="urn:schemas-microsoft-com:office:office" xmlns:oel="http://schemas.microsoft.com/office/2019/extlst" xmlns:r="http://schemas.openxmlformats.org/officeDocument/2006/relationships" xmlns:m="http://schemas.openxmlformats.org/officeDocument/2006/math" xmlns:v="urn:schemas-microsoft-com:vml" xmlns:wp14="http://schemas.microsoft.com/office/word/2010/wordprocessingDrawing" xmlns:wp="http://schemas.openxmlformats.org/drawingml/2006/wordprocessingDrawing" xmlns:w10="urn:schemas-microsoft-com:office:word" xmlns:w="http://schemas.openxmlformats.org/wordprocessingml/2006/main" xmlns:w14="http://schemas.microsoft.com/office/word/2010/wordml" xmlns:w15="http://schemas.microsoft.com/office/word/2012/wordml" xmlns:w16cex="http://schemas.microsoft.com/office/word/2018/wordml/cex" xmlns:w16cid="http://schemas.microsoft.com/office/word/2016/wordml/cid" xmlns:w16="http://schemas.microsoft.com/office/word/2018/wordml" xmlns:w16sdtdh="http://schemas.microsoft.com/office/word/2020/wordml/sdtdatahash" xmlns:w16se="http://schemas.microsoft.com/office/word/2015/wordml/symex" xmlns:wpg="http://schemas.microsoft.com/office/word/2010/wordprocessingGroup" xmlns:wpi="http://schemas.microsoft.com/office/word/2010/wordprocessingInk" xmlns:wne="http://schemas.microsoft.com/office/word/2006/wordml" xmlns:wps="http://schemas.microsoft.com/office/word/2010/wordprocessingShape" mc:Ignorable="w14 w15 w16se w16cid w16 w16cex w16sdtdh wp14">
   <w:abstractNum w:abstractNumId="0" w15:restartNumberingAfterBreak="0">
     <w:nsid w:val="1FBC26C1"/>
     <w:multiLevelType w:val="hybridMultilevel"/>
@@ -1414,25 +1419,25 @@
       </w:rPr>
     </w:lvl>
   </w:abstractNum>
-  <w:num w:numId="1">
+  <w:num w:numId="1" w16cid:durableId="1135098445">
     <w:abstractNumId w:val="2"/>
   </w:num>
-  <w:num w:numId="2">
+  <w:num w:numId="2" w16cid:durableId="631637681">
     <w:abstractNumId w:val="4"/>
   </w:num>
-  <w:num w:numId="3">
+  <w:num w:numId="3" w16cid:durableId="240677845">
     <w:abstractNumId w:val="0"/>
   </w:num>
-  <w:num w:numId="4">
+  <w:num w:numId="4" w16cid:durableId="1359354154">
     <w:abstractNumId w:val="1"/>
   </w:num>
-  <w:num w:numId="5">
+  <w:num w:numId="5" w16cid:durableId="1519808265">
     <w:abstractNumId w:val="6"/>
   </w:num>
-  <w:num w:numId="6">
+  <w:num w:numId="6" w16cid:durableId="174854015">
     <w:abstractNumId w:val="5"/>
   </w:num>
-  <w:num w:numId="7">
+  <w:num w:numId="7" w16cid:durableId="2004896626">
     <w:abstractNumId w:val="3"/>
   </w:num>
 </w:numbering>

</xml_diff>